<commit_message>
Added TRANSCEND agenda item.
</commit_message>
<xml_diff>
--- a/project_management/internal_meetings/2011/20111101_team_meeting.docx
+++ b/project_management/internal_meetings/2011/20111101_team_meeting.docx
@@ -6,18 +6,8 @@
       <w:pPr>
         <w:pStyle w:val="Heading1"/>
       </w:pPr>
-      <w:proofErr w:type="spellStart"/>
-      <w:proofErr w:type="gramStart"/>
-      <w:r>
-        <w:t>caArray</w:t>
-      </w:r>
-      <w:proofErr w:type="gramEnd"/>
-      <w:r>
-        <w:t>-caIntegrator</w:t>
-      </w:r>
-      <w:proofErr w:type="spellEnd"/>
-      <w:r>
-        <w:t xml:space="preserve"> – Status </w:t>
+      <w:r>
+        <w:t xml:space="preserve">caArray-caIntegrator – Status </w:t>
       </w:r>
       <w:r>
         <w:t>Meeting</w:t>
@@ -152,17 +142,8 @@
                 <w:rFonts w:asciiTheme="majorHAnsi" w:eastAsiaTheme="minorHAnsi" w:hAnsiTheme="majorHAnsi" w:cstheme="minorBidi"/>
                 <w:lang w:eastAsia="en-US"/>
               </w:rPr>
-              <w:t xml:space="preserve">Andrew </w:t>
-            </w:r>
-            <w:proofErr w:type="spellStart"/>
-            <w:r>
-              <w:rPr>
-                <w:rFonts w:asciiTheme="majorHAnsi" w:eastAsiaTheme="minorHAnsi" w:hAnsiTheme="majorHAnsi" w:cstheme="minorBidi"/>
-                <w:lang w:eastAsia="en-US"/>
-              </w:rPr>
-              <w:t>Sy</w:t>
-            </w:r>
-            <w:proofErr w:type="spellEnd"/>
+              <w:t>Andrew Sy</w:t>
+            </w:r>
           </w:p>
         </w:tc>
         <w:tc>
@@ -189,31 +170,13 @@
                 <w:lang w:eastAsia="en-US"/>
               </w:rPr>
             </w:pPr>
-            <w:proofErr w:type="spellStart"/>
-            <w:r>
-              <w:rPr>
-                <w:rFonts w:asciiTheme="majorHAnsi" w:eastAsiaTheme="minorHAnsi" w:hAnsiTheme="majorHAnsi" w:cstheme="minorBidi"/>
-                <w:lang w:eastAsia="en-US"/>
-              </w:rPr>
-              <w:t>Mervi</w:t>
-            </w:r>
-            <w:proofErr w:type="spellEnd"/>
-            <w:r>
-              <w:rPr>
-                <w:rFonts w:asciiTheme="majorHAnsi" w:eastAsiaTheme="minorHAnsi" w:hAnsiTheme="majorHAnsi" w:cstheme="minorBidi"/>
-                <w:lang w:eastAsia="en-US"/>
-              </w:rPr>
-              <w:t xml:space="preserve"> </w:t>
-            </w:r>
-            <w:proofErr w:type="spellStart"/>
-            <w:r>
-              <w:rPr>
-                <w:rFonts w:asciiTheme="majorHAnsi" w:eastAsiaTheme="minorHAnsi" w:hAnsiTheme="majorHAnsi" w:cstheme="minorBidi"/>
-                <w:lang w:eastAsia="en-US"/>
-              </w:rPr>
-              <w:t>Heiskanen</w:t>
-            </w:r>
-            <w:proofErr w:type="spellEnd"/>
+            <w:r>
+              <w:rPr>
+                <w:rFonts w:asciiTheme="majorHAnsi" w:eastAsiaTheme="minorHAnsi" w:hAnsiTheme="majorHAnsi" w:cstheme="minorBidi"/>
+                <w:lang w:eastAsia="en-US"/>
+              </w:rPr>
+              <w:t>Mervi Heiskanen</w:t>
+            </w:r>
           </w:p>
         </w:tc>
         <w:tc>
@@ -280,17 +243,8 @@
                 <w:rFonts w:asciiTheme="majorHAnsi" w:eastAsiaTheme="minorHAnsi" w:hAnsiTheme="majorHAnsi" w:cstheme="minorBidi"/>
                 <w:lang w:eastAsia="en-US"/>
               </w:rPr>
-              <w:t xml:space="preserve">Michael </w:t>
-            </w:r>
-            <w:proofErr w:type="spellStart"/>
-            <w:r>
-              <w:rPr>
-                <w:rFonts w:asciiTheme="majorHAnsi" w:eastAsiaTheme="minorHAnsi" w:hAnsiTheme="majorHAnsi" w:cstheme="minorBidi"/>
-                <w:lang w:eastAsia="en-US"/>
-              </w:rPr>
-              <w:t>Benham</w:t>
-            </w:r>
-            <w:proofErr w:type="spellEnd"/>
+              <w:t>Michael Benham</w:t>
+            </w:r>
           </w:p>
         </w:tc>
         <w:tc>
@@ -319,21 +273,12 @@
                 <w:lang w:eastAsia="en-US"/>
               </w:rPr>
             </w:pPr>
-            <w:proofErr w:type="spellStart"/>
-            <w:r>
-              <w:rPr>
-                <w:rFonts w:asciiTheme="majorHAnsi" w:eastAsiaTheme="minorHAnsi" w:hAnsiTheme="majorHAnsi" w:cstheme="minorBidi"/>
-                <w:lang w:eastAsia="en-US"/>
-              </w:rPr>
-              <w:t>Cuong</w:t>
-            </w:r>
-            <w:proofErr w:type="spellEnd"/>
-            <w:r>
-              <w:rPr>
-                <w:rFonts w:asciiTheme="majorHAnsi" w:eastAsiaTheme="minorHAnsi" w:hAnsiTheme="majorHAnsi" w:cstheme="minorBidi"/>
-                <w:lang w:eastAsia="en-US"/>
-              </w:rPr>
-              <w:t xml:space="preserve"> Nguyen</w:t>
+            <w:r>
+              <w:rPr>
+                <w:rFonts w:asciiTheme="majorHAnsi" w:eastAsiaTheme="minorHAnsi" w:hAnsiTheme="majorHAnsi" w:cstheme="minorBidi"/>
+                <w:lang w:eastAsia="en-US"/>
+              </w:rPr>
+              <w:t>Cuong Nguyen</w:t>
             </w:r>
           </w:p>
         </w:tc>
@@ -361,31 +306,13 @@
                 <w:lang w:eastAsia="en-US"/>
               </w:rPr>
             </w:pPr>
-            <w:proofErr w:type="spellStart"/>
-            <w:r>
-              <w:rPr>
-                <w:rFonts w:asciiTheme="majorHAnsi" w:eastAsiaTheme="minorHAnsi" w:hAnsiTheme="majorHAnsi" w:cstheme="minorBidi"/>
-                <w:lang w:eastAsia="en-US"/>
-              </w:rPr>
-              <w:t>Quy</w:t>
-            </w:r>
-            <w:proofErr w:type="spellEnd"/>
-            <w:r>
-              <w:rPr>
-                <w:rFonts w:asciiTheme="majorHAnsi" w:eastAsiaTheme="minorHAnsi" w:hAnsiTheme="majorHAnsi" w:cstheme="minorBidi"/>
-                <w:lang w:eastAsia="en-US"/>
-              </w:rPr>
-              <w:t xml:space="preserve"> </w:t>
-            </w:r>
-            <w:proofErr w:type="spellStart"/>
-            <w:r>
-              <w:rPr>
-                <w:rFonts w:asciiTheme="majorHAnsi" w:eastAsiaTheme="minorHAnsi" w:hAnsiTheme="majorHAnsi" w:cstheme="minorBidi"/>
-                <w:lang w:eastAsia="en-US"/>
-              </w:rPr>
-              <w:t>Phung</w:t>
-            </w:r>
-            <w:proofErr w:type="spellEnd"/>
+            <w:r>
+              <w:rPr>
+                <w:rFonts w:asciiTheme="majorHAnsi" w:eastAsiaTheme="minorHAnsi" w:hAnsiTheme="majorHAnsi" w:cstheme="minorBidi"/>
+                <w:lang w:eastAsia="en-US"/>
+              </w:rPr>
+              <w:t>Quy Phung</w:t>
+            </w:r>
           </w:p>
         </w:tc>
         <w:tc>
@@ -447,31 +374,13 @@
                 <w:lang w:eastAsia="en-US"/>
               </w:rPr>
             </w:pPr>
-            <w:proofErr w:type="spellStart"/>
-            <w:r>
-              <w:rPr>
-                <w:rFonts w:asciiTheme="majorHAnsi" w:eastAsiaTheme="minorHAnsi" w:hAnsiTheme="majorHAnsi" w:cstheme="minorBidi"/>
-                <w:lang w:eastAsia="en-US"/>
-              </w:rPr>
-              <w:t>Rashmi</w:t>
-            </w:r>
-            <w:proofErr w:type="spellEnd"/>
-            <w:r>
-              <w:rPr>
-                <w:rFonts w:asciiTheme="majorHAnsi" w:eastAsiaTheme="minorHAnsi" w:hAnsiTheme="majorHAnsi" w:cstheme="minorBidi"/>
-                <w:lang w:eastAsia="en-US"/>
-              </w:rPr>
-              <w:t xml:space="preserve"> </w:t>
-            </w:r>
-            <w:proofErr w:type="spellStart"/>
-            <w:r>
-              <w:rPr>
-                <w:rFonts w:asciiTheme="majorHAnsi" w:eastAsiaTheme="minorHAnsi" w:hAnsiTheme="majorHAnsi" w:cstheme="minorBidi"/>
-                <w:lang w:eastAsia="en-US"/>
-              </w:rPr>
-              <w:t>Srinivasa</w:t>
-            </w:r>
-            <w:proofErr w:type="spellEnd"/>
+            <w:r>
+              <w:rPr>
+                <w:rFonts w:asciiTheme="majorHAnsi" w:eastAsiaTheme="minorHAnsi" w:hAnsiTheme="majorHAnsi" w:cstheme="minorBidi"/>
+                <w:lang w:eastAsia="en-US"/>
+              </w:rPr>
+              <w:t>Rashmi Srinivasa</w:t>
+            </w:r>
           </w:p>
         </w:tc>
         <w:tc>
@@ -505,17 +414,8 @@
                 <w:rFonts w:asciiTheme="majorHAnsi" w:eastAsiaTheme="minorHAnsi" w:hAnsiTheme="majorHAnsi" w:cstheme="minorBidi"/>
                 <w:lang w:eastAsia="en-US"/>
               </w:rPr>
-              <w:t xml:space="preserve">Eve </w:t>
-            </w:r>
-            <w:proofErr w:type="spellStart"/>
-            <w:r>
-              <w:rPr>
-                <w:rFonts w:asciiTheme="majorHAnsi" w:eastAsiaTheme="minorHAnsi" w:hAnsiTheme="majorHAnsi" w:cstheme="minorBidi"/>
-                <w:lang w:eastAsia="en-US"/>
-              </w:rPr>
-              <w:t>Shalley</w:t>
-            </w:r>
-            <w:proofErr w:type="spellEnd"/>
+              <w:t>Eve Shalley</w:t>
+            </w:r>
           </w:p>
         </w:tc>
         <w:tc>
@@ -650,17 +550,8 @@
                 <w:rFonts w:asciiTheme="majorHAnsi" w:eastAsiaTheme="minorHAnsi" w:hAnsiTheme="majorHAnsi" w:cstheme="minorBidi"/>
                 <w:lang w:eastAsia="en-US"/>
               </w:rPr>
-              <w:t xml:space="preserve">Jacob </w:t>
-            </w:r>
-            <w:proofErr w:type="spellStart"/>
-            <w:r>
-              <w:rPr>
-                <w:rFonts w:asciiTheme="majorHAnsi" w:eastAsiaTheme="minorHAnsi" w:hAnsiTheme="majorHAnsi" w:cstheme="minorBidi"/>
-                <w:lang w:eastAsia="en-US"/>
-              </w:rPr>
-              <w:t>Mensah</w:t>
-            </w:r>
-            <w:proofErr w:type="spellEnd"/>
+              <w:t>Jacob Mensah</w:t>
+            </w:r>
           </w:p>
         </w:tc>
         <w:tc>
@@ -755,31 +646,13 @@
                 <w:lang w:eastAsia="en-US"/>
               </w:rPr>
             </w:pPr>
-            <w:proofErr w:type="spellStart"/>
-            <w:r>
-              <w:rPr>
-                <w:rFonts w:asciiTheme="majorHAnsi" w:eastAsiaTheme="minorHAnsi" w:hAnsiTheme="majorHAnsi" w:cstheme="minorBidi"/>
-                <w:lang w:eastAsia="en-US"/>
-              </w:rPr>
-              <w:t>Sriram</w:t>
-            </w:r>
-            <w:proofErr w:type="spellEnd"/>
-            <w:r>
-              <w:rPr>
-                <w:rFonts w:asciiTheme="majorHAnsi" w:eastAsiaTheme="minorHAnsi" w:hAnsiTheme="majorHAnsi" w:cstheme="minorBidi"/>
-                <w:lang w:eastAsia="en-US"/>
-              </w:rPr>
-              <w:t xml:space="preserve"> </w:t>
-            </w:r>
-            <w:proofErr w:type="spellStart"/>
-            <w:r>
-              <w:rPr>
-                <w:rFonts w:asciiTheme="majorHAnsi" w:eastAsiaTheme="minorHAnsi" w:hAnsiTheme="majorHAnsi" w:cstheme="minorBidi"/>
-                <w:lang w:eastAsia="en-US"/>
-              </w:rPr>
-              <w:t>Kalyanasundaram</w:t>
-            </w:r>
-            <w:proofErr w:type="spellEnd"/>
+            <w:r>
+              <w:rPr>
+                <w:rFonts w:asciiTheme="majorHAnsi" w:eastAsiaTheme="minorHAnsi" w:hAnsiTheme="majorHAnsi" w:cstheme="minorBidi"/>
+                <w:lang w:eastAsia="en-US"/>
+              </w:rPr>
+              <w:t>Sriram Kalyanasundaram</w:t>
+            </w:r>
           </w:p>
         </w:tc>
         <w:tc>
@@ -846,17 +719,8 @@
                 <w:rFonts w:asciiTheme="majorHAnsi" w:eastAsiaTheme="minorHAnsi" w:hAnsiTheme="majorHAnsi" w:cstheme="minorBidi"/>
                 <w:lang w:eastAsia="en-US"/>
               </w:rPr>
-              <w:t xml:space="preserve">Tony </w:t>
-            </w:r>
-            <w:proofErr w:type="spellStart"/>
-            <w:r>
-              <w:rPr>
-                <w:rFonts w:asciiTheme="majorHAnsi" w:eastAsiaTheme="minorHAnsi" w:hAnsiTheme="majorHAnsi" w:cstheme="minorBidi"/>
-                <w:lang w:eastAsia="en-US"/>
-              </w:rPr>
-              <w:t>Kerlavage</w:t>
-            </w:r>
-            <w:proofErr w:type="spellEnd"/>
+              <w:t>Tony Kerlavage</w:t>
+            </w:r>
           </w:p>
         </w:tc>
         <w:tc>
@@ -958,17 +822,8 @@
                 <w:rFonts w:asciiTheme="majorHAnsi" w:eastAsiaTheme="minorHAnsi" w:hAnsiTheme="majorHAnsi" w:cstheme="minorBidi"/>
                 <w:lang w:eastAsia="en-US"/>
               </w:rPr>
-              <w:t xml:space="preserve">JP </w:t>
-            </w:r>
-            <w:proofErr w:type="spellStart"/>
-            <w:r>
-              <w:rPr>
-                <w:rFonts w:asciiTheme="majorHAnsi" w:eastAsiaTheme="minorHAnsi" w:hAnsiTheme="majorHAnsi" w:cstheme="minorBidi"/>
-                <w:lang w:eastAsia="en-US"/>
-              </w:rPr>
-              <w:t>Marple</w:t>
-            </w:r>
-            <w:proofErr w:type="spellEnd"/>
+              <w:t>JP Marple</w:t>
+            </w:r>
           </w:p>
         </w:tc>
         <w:tc>
@@ -995,31 +850,13 @@
                 <w:lang w:eastAsia="en-US"/>
               </w:rPr>
             </w:pPr>
-            <w:proofErr w:type="spellStart"/>
-            <w:r>
-              <w:rPr>
-                <w:rFonts w:asciiTheme="majorHAnsi" w:eastAsiaTheme="minorHAnsi" w:hAnsiTheme="majorHAnsi" w:cstheme="minorBidi"/>
-                <w:lang w:eastAsia="en-US"/>
-              </w:rPr>
-              <w:t>Xiaopeng</w:t>
-            </w:r>
-            <w:proofErr w:type="spellEnd"/>
-            <w:r>
-              <w:rPr>
-                <w:rFonts w:asciiTheme="majorHAnsi" w:eastAsiaTheme="minorHAnsi" w:hAnsiTheme="majorHAnsi" w:cstheme="minorBidi"/>
-                <w:lang w:eastAsia="en-US"/>
-              </w:rPr>
-              <w:t xml:space="preserve"> </w:t>
-            </w:r>
-            <w:proofErr w:type="spellStart"/>
-            <w:r>
-              <w:rPr>
-                <w:rFonts w:asciiTheme="majorHAnsi" w:eastAsiaTheme="minorHAnsi" w:hAnsiTheme="majorHAnsi" w:cstheme="minorBidi"/>
-                <w:lang w:eastAsia="en-US"/>
-              </w:rPr>
-              <w:t>Bian</w:t>
-            </w:r>
-            <w:proofErr w:type="spellEnd"/>
+            <w:r>
+              <w:rPr>
+                <w:rFonts w:asciiTheme="majorHAnsi" w:eastAsiaTheme="minorHAnsi" w:hAnsiTheme="majorHAnsi" w:cstheme="minorBidi"/>
+                <w:lang w:eastAsia="en-US"/>
+              </w:rPr>
+              <w:t>Xiaopeng Bian</w:t>
+            </w:r>
           </w:p>
         </w:tc>
         <w:tc>
@@ -1048,31 +885,13 @@
                 <w:lang w:eastAsia="en-US"/>
               </w:rPr>
             </w:pPr>
-            <w:proofErr w:type="spellStart"/>
-            <w:r>
-              <w:rPr>
-                <w:rFonts w:asciiTheme="majorHAnsi" w:eastAsiaTheme="minorHAnsi" w:hAnsiTheme="majorHAnsi" w:cstheme="minorBidi"/>
-                <w:lang w:eastAsia="en-US"/>
-              </w:rPr>
-              <w:t>Juli</w:t>
-            </w:r>
-            <w:proofErr w:type="spellEnd"/>
-            <w:r>
-              <w:rPr>
-                <w:rFonts w:asciiTheme="majorHAnsi" w:eastAsiaTheme="minorHAnsi" w:hAnsiTheme="majorHAnsi" w:cstheme="minorBidi"/>
-                <w:lang w:eastAsia="en-US"/>
-              </w:rPr>
-              <w:t xml:space="preserve"> </w:t>
-            </w:r>
-            <w:proofErr w:type="spellStart"/>
-            <w:r>
-              <w:rPr>
-                <w:rFonts w:asciiTheme="majorHAnsi" w:eastAsiaTheme="minorHAnsi" w:hAnsiTheme="majorHAnsi" w:cstheme="minorBidi"/>
-                <w:lang w:eastAsia="en-US"/>
-              </w:rPr>
-              <w:t>Klemm</w:t>
-            </w:r>
-            <w:proofErr w:type="spellEnd"/>
+            <w:r>
+              <w:rPr>
+                <w:rFonts w:asciiTheme="majorHAnsi" w:eastAsiaTheme="minorHAnsi" w:hAnsiTheme="majorHAnsi" w:cstheme="minorBidi"/>
+                <w:lang w:eastAsia="en-US"/>
+              </w:rPr>
+              <w:t>Juli Klemm</w:t>
+            </w:r>
           </w:p>
         </w:tc>
         <w:tc>
@@ -1099,31 +918,13 @@
                 <w:lang w:eastAsia="en-US"/>
               </w:rPr>
             </w:pPr>
-            <w:proofErr w:type="spellStart"/>
-            <w:r>
-              <w:rPr>
-                <w:rFonts w:asciiTheme="majorHAnsi" w:eastAsiaTheme="minorHAnsi" w:hAnsiTheme="majorHAnsi" w:cstheme="minorBidi"/>
-                <w:lang w:eastAsia="en-US"/>
-              </w:rPr>
-              <w:t>Yeon</w:t>
-            </w:r>
-            <w:proofErr w:type="spellEnd"/>
-            <w:r>
-              <w:rPr>
-                <w:rFonts w:asciiTheme="majorHAnsi" w:eastAsiaTheme="minorHAnsi" w:hAnsiTheme="majorHAnsi" w:cstheme="minorBidi"/>
-                <w:lang w:eastAsia="en-US"/>
-              </w:rPr>
-              <w:t xml:space="preserve"> </w:t>
-            </w:r>
-            <w:proofErr w:type="spellStart"/>
-            <w:r>
-              <w:rPr>
-                <w:rFonts w:asciiTheme="majorHAnsi" w:eastAsiaTheme="minorHAnsi" w:hAnsiTheme="majorHAnsi" w:cstheme="minorBidi"/>
-                <w:lang w:eastAsia="en-US"/>
-              </w:rPr>
-              <w:t>Choi</w:t>
-            </w:r>
-            <w:proofErr w:type="spellEnd"/>
+            <w:r>
+              <w:rPr>
+                <w:rFonts w:asciiTheme="majorHAnsi" w:eastAsiaTheme="minorHAnsi" w:hAnsiTheme="majorHAnsi" w:cstheme="minorBidi"/>
+                <w:lang w:eastAsia="en-US"/>
+              </w:rPr>
+              <w:t>Yeon Choi</w:t>
+            </w:r>
           </w:p>
         </w:tc>
         <w:tc>
@@ -1157,17 +958,8 @@
                 <w:rFonts w:asciiTheme="majorHAnsi" w:eastAsiaTheme="minorHAnsi" w:hAnsiTheme="majorHAnsi" w:cstheme="minorBidi"/>
                 <w:lang w:eastAsia="en-US"/>
               </w:rPr>
-              <w:t xml:space="preserve">Larry </w:t>
-            </w:r>
-            <w:proofErr w:type="spellStart"/>
-            <w:r>
-              <w:rPr>
-                <w:rFonts w:asciiTheme="majorHAnsi" w:eastAsiaTheme="minorHAnsi" w:hAnsiTheme="majorHAnsi" w:cstheme="minorBidi"/>
-                <w:lang w:eastAsia="en-US"/>
-              </w:rPr>
-              <w:t>Brem</w:t>
-            </w:r>
-            <w:proofErr w:type="spellEnd"/>
+              <w:t>Larry Brem</w:t>
+            </w:r>
           </w:p>
         </w:tc>
         <w:tc>
@@ -1194,21 +986,12 @@
                 <w:lang w:eastAsia="en-US"/>
               </w:rPr>
             </w:pPr>
-            <w:proofErr w:type="spellStart"/>
-            <w:r>
-              <w:rPr>
-                <w:rFonts w:asciiTheme="majorHAnsi" w:eastAsiaTheme="minorHAnsi" w:hAnsiTheme="majorHAnsi" w:cstheme="minorBidi"/>
-                <w:lang w:eastAsia="en-US"/>
-              </w:rPr>
-              <w:t>Zhong</w:t>
-            </w:r>
-            <w:proofErr w:type="spellEnd"/>
-            <w:r>
-              <w:rPr>
-                <w:rFonts w:asciiTheme="majorHAnsi" w:eastAsiaTheme="minorHAnsi" w:hAnsiTheme="majorHAnsi" w:cstheme="minorBidi"/>
-                <w:lang w:eastAsia="en-US"/>
-              </w:rPr>
-              <w:t xml:space="preserve"> Li</w:t>
+            <w:r>
+              <w:rPr>
+                <w:rFonts w:asciiTheme="majorHAnsi" w:eastAsiaTheme="minorHAnsi" w:hAnsiTheme="majorHAnsi" w:cstheme="minorBidi"/>
+                <w:lang w:eastAsia="en-US"/>
+              </w:rPr>
+              <w:t>Zhong Li</w:t>
             </w:r>
           </w:p>
         </w:tc>
@@ -1331,15 +1114,8 @@
           <w:lang w:eastAsia="ja-JP"/>
         </w:rPr>
       </w:pPr>
-      <w:proofErr w:type="spellStart"/>
-      <w:proofErr w:type="gramStart"/>
-      <w:r>
-        <w:t>caArray</w:t>
-      </w:r>
-      <w:proofErr w:type="spellEnd"/>
-      <w:proofErr w:type="gramEnd"/>
-      <w:r>
-        <w:t>:</w:t>
+      <w:r>
+        <w:t>caArray:</w:t>
       </w:r>
     </w:p>
     <w:p>
@@ -1354,23 +1130,12 @@
           <w:lang w:eastAsia="en-US"/>
         </w:rPr>
       </w:pPr>
-      <w:proofErr w:type="spellStart"/>
-      <w:proofErr w:type="gramStart"/>
-      <w:r>
-        <w:rPr>
-          <w:rFonts w:asciiTheme="majorHAnsi" w:eastAsiaTheme="minorHAnsi" w:hAnsiTheme="majorHAnsi" w:cstheme="minorBidi"/>
-          <w:lang w:eastAsia="en-US"/>
-        </w:rPr>
-        <w:t>caArray</w:t>
-      </w:r>
-      <w:proofErr w:type="spellEnd"/>
-      <w:proofErr w:type="gramEnd"/>
-      <w:r>
-        <w:rPr>
-          <w:rFonts w:asciiTheme="majorHAnsi" w:eastAsiaTheme="minorHAnsi" w:hAnsiTheme="majorHAnsi" w:cstheme="minorBidi"/>
-          <w:lang w:eastAsia="en-US"/>
-        </w:rPr>
-        <w:t xml:space="preserve"> 2.5.0 status</w:t>
+      <w:r>
+        <w:rPr>
+          <w:rFonts w:asciiTheme="majorHAnsi" w:eastAsiaTheme="minorHAnsi" w:hAnsiTheme="majorHAnsi" w:cstheme="minorBidi"/>
+          <w:lang w:eastAsia="en-US"/>
+        </w:rPr>
+        <w:t>caArray 2.5.0 status</w:t>
       </w:r>
       <w:r>
         <w:rPr>
@@ -1440,18 +1205,8 @@
           <w:b/>
           <w:lang w:eastAsia="en-US"/>
         </w:rPr>
-        <w:t>BDA-</w:t>
-      </w:r>
-      <w:proofErr w:type="spellStart"/>
-      <w:r>
-        <w:rPr>
-          <w:rFonts w:asciiTheme="majorHAnsi" w:eastAsiaTheme="minorHAnsi" w:hAnsiTheme="majorHAnsi" w:cstheme="minorBidi"/>
-          <w:b/>
-          <w:lang w:eastAsia="en-US"/>
-        </w:rPr>
-        <w:t>Lite</w:t>
-      </w:r>
-      <w:proofErr w:type="spellEnd"/>
+        <w:t>BDA-Lite</w:t>
+      </w:r>
       <w:r>
         <w:rPr>
           <w:rFonts w:asciiTheme="majorHAnsi" w:eastAsiaTheme="minorHAnsi" w:hAnsiTheme="majorHAnsi" w:cstheme="minorBidi"/>
@@ -1576,21 +1331,12 @@
           <w:lang w:eastAsia="en-US"/>
         </w:rPr>
       </w:pPr>
-      <w:proofErr w:type="spellStart"/>
-      <w:r>
-        <w:rPr>
-          <w:rFonts w:asciiTheme="majorHAnsi" w:eastAsiaTheme="minorHAnsi" w:hAnsiTheme="majorHAnsi" w:cstheme="minorBidi"/>
-          <w:lang w:eastAsia="en-US"/>
-        </w:rPr>
-        <w:t>Curation</w:t>
-      </w:r>
-      <w:proofErr w:type="spellEnd"/>
-      <w:r>
-        <w:rPr>
-          <w:rFonts w:asciiTheme="majorHAnsi" w:eastAsiaTheme="minorHAnsi" w:hAnsiTheme="majorHAnsi" w:cstheme="minorBidi"/>
-          <w:lang w:eastAsia="en-US"/>
-        </w:rPr>
-        <w:t xml:space="preserve"> tier </w:t>
+      <w:r>
+        <w:rPr>
+          <w:rFonts w:asciiTheme="majorHAnsi" w:eastAsiaTheme="minorHAnsi" w:hAnsiTheme="majorHAnsi" w:cstheme="minorBidi"/>
+          <w:lang w:eastAsia="en-US"/>
+        </w:rPr>
+        <w:t xml:space="preserve">Curation tier </w:t>
       </w:r>
       <w:r>
         <w:rPr>
@@ -1677,15 +1423,8 @@
       <w:pPr>
         <w:pStyle w:val="Heading3"/>
       </w:pPr>
-      <w:proofErr w:type="spellStart"/>
-      <w:proofErr w:type="gramStart"/>
-      <w:r>
-        <w:t>caIntegrator</w:t>
-      </w:r>
-      <w:proofErr w:type="spellEnd"/>
-      <w:proofErr w:type="gramEnd"/>
-      <w:r>
-        <w:t>:</w:t>
+      <w:r>
+        <w:t>caIntegrator:</w:t>
       </w:r>
     </w:p>
     <w:p>
@@ -1700,21 +1439,12 @@
           <w:lang w:eastAsia="en-US"/>
         </w:rPr>
       </w:pPr>
-      <w:proofErr w:type="spellStart"/>
-      <w:r>
-        <w:rPr>
-          <w:rFonts w:asciiTheme="majorHAnsi" w:eastAsiaTheme="minorHAnsi" w:hAnsiTheme="majorHAnsi" w:cstheme="minorBidi"/>
-          <w:lang w:eastAsia="en-US"/>
-        </w:rPr>
-        <w:t>Appscan</w:t>
-      </w:r>
-      <w:proofErr w:type="spellEnd"/>
-      <w:r>
-        <w:rPr>
-          <w:rFonts w:asciiTheme="majorHAnsi" w:eastAsiaTheme="minorHAnsi" w:hAnsiTheme="majorHAnsi" w:cstheme="minorBidi"/>
-          <w:lang w:eastAsia="en-US"/>
-        </w:rPr>
-        <w:t xml:space="preserve"> issues </w:t>
+      <w:r>
+        <w:rPr>
+          <w:rFonts w:asciiTheme="majorHAnsi" w:eastAsiaTheme="minorHAnsi" w:hAnsiTheme="majorHAnsi" w:cstheme="minorBidi"/>
+          <w:lang w:eastAsia="en-US"/>
+        </w:rPr>
+        <w:t xml:space="preserve">Appscan issues </w:t>
       </w:r>
       <w:r>
         <w:rPr>
@@ -1817,37 +1547,48 @@
           <w:rFonts w:asciiTheme="majorHAnsi" w:eastAsiaTheme="minorHAnsi" w:hAnsiTheme="majorHAnsi" w:cstheme="minorBidi"/>
           <w:lang w:eastAsia="en-US"/>
         </w:rPr>
-        <w:t xml:space="preserve">Wireframes for </w:t>
-      </w:r>
-      <w:proofErr w:type="spellStart"/>
-      <w:r>
-        <w:rPr>
-          <w:rFonts w:asciiTheme="majorHAnsi" w:eastAsiaTheme="minorHAnsi" w:hAnsiTheme="majorHAnsi" w:cstheme="minorBidi"/>
-          <w:lang w:eastAsia="en-US"/>
-        </w:rPr>
-        <w:t>TRANSCEND’s</w:t>
-      </w:r>
-      <w:proofErr w:type="spellEnd"/>
-      <w:r>
-        <w:rPr>
-          <w:rFonts w:asciiTheme="majorHAnsi" w:eastAsiaTheme="minorHAnsi" w:hAnsiTheme="majorHAnsi" w:cstheme="minorBidi"/>
-          <w:lang w:eastAsia="en-US"/>
-        </w:rPr>
-        <w:t xml:space="preserve"> permissions requirement – Internal team review in progress</w:t>
-      </w:r>
-      <w:r>
-        <w:rPr>
-          <w:rFonts w:asciiTheme="majorHAnsi" w:eastAsiaTheme="minorHAnsi" w:hAnsiTheme="majorHAnsi" w:cstheme="minorBidi"/>
-          <w:lang w:eastAsia="en-US"/>
-        </w:rPr>
-        <w:t>.</w:t>
-      </w:r>
-      <w:r>
-        <w:rPr>
-          <w:rFonts w:asciiTheme="majorHAnsi" w:eastAsiaTheme="minorHAnsi" w:hAnsiTheme="majorHAnsi" w:cstheme="minorBidi"/>
-          <w:lang w:eastAsia="en-US"/>
-        </w:rPr>
-        <w:t xml:space="preserve"> Will demo in next Tuesday’s status meeting.</w:t>
+        <w:t>Up</w:t>
+      </w:r>
+      <w:r>
+        <w:rPr>
+          <w:rFonts w:asciiTheme="majorHAnsi" w:eastAsiaTheme="minorHAnsi" w:hAnsiTheme="majorHAnsi" w:cstheme="minorBidi"/>
+          <w:lang w:eastAsia="en-US"/>
+        </w:rPr>
+        <w:t xml:space="preserve">dated project plan is here: </w:t>
+      </w:r>
+      <w:r>
+        <w:fldChar w:fldCharType="begin"/>
+      </w:r>
+      <w:r>
+        <w:instrText>HYPERLINK "https://ncisvn.nci.nih.gov/svn/caintegrator2/trunk/docs/project_management/caintegrator_project_plan.mpp" \t "_blank"</w:instrText>
+      </w:r>
+      <w:r>
+        <w:fldChar w:fldCharType="separate"/>
+      </w:r>
+      <w:r>
+        <w:rPr>
+          <w:rStyle w:val="Hyperlink"/>
+        </w:rPr>
+        <w:t>https://ncisvn.nci.nih.gov/svn/caintegrator2/trunk/docs/project_management/caintegrator_project_plan.mpp</w:t>
+      </w:r>
+      <w:r>
+        <w:fldChar w:fldCharType="end"/>
+      </w:r>
+    </w:p>
+    <w:p>
+      <w:pPr>
+        <w:pStyle w:val="Heading3"/>
+      </w:pPr>
+    </w:p>
+    <w:p>
+      <w:pPr>
+        <w:pStyle w:val="Heading3"/>
+      </w:pPr>
+      <w:r>
+        <w:t>TRANSCEND</w:t>
+      </w:r>
+      <w:r>
+        <w:t>:</w:t>
       </w:r>
     </w:p>
     <w:p>
@@ -1867,141 +1608,13 @@
           <w:rFonts w:asciiTheme="majorHAnsi" w:eastAsiaTheme="minorHAnsi" w:hAnsiTheme="majorHAnsi" w:cstheme="minorBidi"/>
           <w:lang w:eastAsia="en-US"/>
         </w:rPr>
-        <w:t xml:space="preserve">Upgrade </w:t>
-      </w:r>
-      <w:r>
-        <w:rPr>
-          <w:rFonts w:asciiTheme="majorHAnsi" w:eastAsiaTheme="minorHAnsi" w:hAnsiTheme="majorHAnsi" w:cstheme="minorBidi"/>
-          <w:lang w:eastAsia="en-US"/>
-        </w:rPr>
-        <w:t>of the R version</w:t>
-      </w:r>
-      <w:r>
-        <w:rPr>
-          <w:rFonts w:asciiTheme="majorHAnsi" w:eastAsiaTheme="minorHAnsi" w:hAnsiTheme="majorHAnsi" w:cstheme="minorBidi"/>
-          <w:lang w:eastAsia="en-US"/>
-        </w:rPr>
-        <w:t xml:space="preserve"> – </w:t>
-      </w:r>
-      <w:r>
-        <w:rPr>
-          <w:rFonts w:asciiTheme="majorHAnsi" w:eastAsiaTheme="minorHAnsi" w:hAnsiTheme="majorHAnsi" w:cstheme="minorBidi"/>
-          <w:lang w:eastAsia="en-US"/>
-        </w:rPr>
-        <w:t xml:space="preserve">update from </w:t>
-      </w:r>
-      <w:proofErr w:type="spellStart"/>
-      <w:r>
-        <w:rPr>
-          <w:rFonts w:asciiTheme="majorHAnsi" w:eastAsiaTheme="minorHAnsi" w:hAnsiTheme="majorHAnsi" w:cstheme="minorBidi"/>
-          <w:lang w:eastAsia="en-US"/>
-        </w:rPr>
-        <w:t>Cuong</w:t>
-      </w:r>
-      <w:proofErr w:type="spellEnd"/>
-      <w:r>
-        <w:rPr>
-          <w:rFonts w:asciiTheme="majorHAnsi" w:eastAsiaTheme="minorHAnsi" w:hAnsiTheme="majorHAnsi" w:cstheme="minorBidi"/>
-          <w:lang w:eastAsia="en-US"/>
-        </w:rPr>
-        <w:t>.</w:t>
-      </w:r>
-      <w:r>
-        <w:rPr>
-          <w:rFonts w:asciiTheme="majorHAnsi" w:eastAsiaTheme="minorHAnsi" w:hAnsiTheme="majorHAnsi" w:cstheme="minorBidi"/>
-          <w:lang w:eastAsia="en-US"/>
-        </w:rPr>
-        <w:t xml:space="preserve"> </w:t>
-      </w:r>
-      <w:r>
-        <w:rPr>
-          <w:rFonts w:asciiTheme="majorHAnsi" w:eastAsiaTheme="minorHAnsi" w:hAnsiTheme="majorHAnsi" w:cstheme="minorBidi"/>
-          <w:lang w:eastAsia="en-US"/>
-        </w:rPr>
-        <w:t>(Affects R</w:t>
-      </w:r>
-      <w:r>
-        <w:rPr>
-          <w:rFonts w:asciiTheme="majorHAnsi" w:eastAsiaTheme="minorHAnsi" w:hAnsiTheme="majorHAnsi" w:cstheme="minorBidi"/>
-          <w:lang w:eastAsia="en-US"/>
-        </w:rPr>
-        <w:t xml:space="preserve">embrandt and other legacy </w:t>
-      </w:r>
-      <w:proofErr w:type="spellStart"/>
-      <w:r>
-        <w:rPr>
-          <w:rFonts w:asciiTheme="majorHAnsi" w:eastAsiaTheme="minorHAnsi" w:hAnsiTheme="majorHAnsi" w:cstheme="minorBidi"/>
-          <w:lang w:eastAsia="en-US"/>
-        </w:rPr>
-        <w:t>caIntegrator</w:t>
-      </w:r>
-      <w:proofErr w:type="spellEnd"/>
-      <w:r>
-        <w:rPr>
-          <w:rFonts w:asciiTheme="majorHAnsi" w:eastAsiaTheme="minorHAnsi" w:hAnsiTheme="majorHAnsi" w:cstheme="minorBidi"/>
-          <w:lang w:eastAsia="en-US"/>
-        </w:rPr>
-        <w:t xml:space="preserve"> applications</w:t>
-      </w:r>
-      <w:r>
-        <w:rPr>
-          <w:rFonts w:asciiTheme="majorHAnsi" w:eastAsiaTheme="minorHAnsi" w:hAnsiTheme="majorHAnsi" w:cstheme="minorBidi"/>
-          <w:lang w:eastAsia="en-US"/>
-        </w:rPr>
-        <w:t>.</w:t>
-      </w:r>
-      <w:r>
-        <w:rPr>
-          <w:rFonts w:asciiTheme="majorHAnsi" w:eastAsiaTheme="minorHAnsi" w:hAnsiTheme="majorHAnsi" w:cstheme="minorBidi"/>
-          <w:lang w:eastAsia="en-US"/>
-        </w:rPr>
-        <w:t>)</w:t>
+        <w:t>Wireframes for TRANSCEND’s permissions requirement – DEMO.</w:t>
       </w:r>
     </w:p>
     <w:p>
       <w:pPr>
-        <w:pStyle w:val="ListParagraph"/>
-        <w:numPr>
-          <w:ilvl w:val="0"/>
-          <w:numId w:val="5"/>
-        </w:numPr>
-        <w:rPr>
-          <w:rFonts w:asciiTheme="majorHAnsi" w:eastAsiaTheme="minorHAnsi" w:hAnsiTheme="majorHAnsi" w:cstheme="minorBidi"/>
-          <w:lang w:eastAsia="en-US"/>
-        </w:rPr>
-      </w:pPr>
-      <w:r>
-        <w:rPr>
-          <w:rFonts w:asciiTheme="majorHAnsi" w:eastAsiaTheme="minorHAnsi" w:hAnsiTheme="majorHAnsi" w:cstheme="minorBidi"/>
-          <w:lang w:eastAsia="en-US"/>
-        </w:rPr>
-        <w:t>Up</w:t>
-      </w:r>
-      <w:r>
-        <w:rPr>
-          <w:rFonts w:asciiTheme="majorHAnsi" w:eastAsiaTheme="minorHAnsi" w:hAnsiTheme="majorHAnsi" w:cstheme="minorBidi"/>
-          <w:lang w:eastAsia="en-US"/>
-        </w:rPr>
-        <w:t xml:space="preserve">dated project plan is here: </w:t>
-      </w:r>
-      <w:r>
-        <w:fldChar w:fldCharType="begin"/>
-      </w:r>
-      <w:r>
-        <w:instrText>HYPERLINK "https://ncisvn.nci.nih.gov/svn/caintegrator2/trunk/docs/project_management/caintegrator_project_plan.mpp" \t "_blank"</w:instrText>
-      </w:r>
-      <w:r>
-        <w:fldChar w:fldCharType="separate"/>
-      </w:r>
-      <w:r>
-        <w:rPr>
-          <w:rStyle w:val="Hyperlink"/>
-        </w:rPr>
-        <w:t>https://ncisvn.nci.nih.gov/svn/caintegrator2/trunk/docs/project_management/caintegrator_project_plan.mpp</w:t>
-      </w:r>
-      <w:r>
-        <w:fldChar w:fldCharType="end"/>
-      </w:r>
+        <w:pStyle w:val="Heading3"/>
+      </w:pPr>
     </w:p>
     <w:p>
       <w:pPr>
@@ -2378,23 +1991,7 @@
                 <w:rFonts w:asciiTheme="majorHAnsi" w:eastAsiaTheme="minorHAnsi" w:hAnsiTheme="majorHAnsi" w:cstheme="minorBidi"/>
                 <w:lang w:eastAsia="en-US"/>
               </w:rPr>
-              <w:t xml:space="preserve">Set up a meeting to discuss </w:t>
-            </w:r>
-            <w:proofErr w:type="spellStart"/>
-            <w:r>
-              <w:rPr>
-                <w:rFonts w:asciiTheme="majorHAnsi" w:eastAsiaTheme="minorHAnsi" w:hAnsiTheme="majorHAnsi" w:cstheme="minorBidi"/>
-                <w:lang w:eastAsia="en-US"/>
-              </w:rPr>
-              <w:t>caGrid</w:t>
-            </w:r>
-            <w:proofErr w:type="spellEnd"/>
-            <w:r>
-              <w:rPr>
-                <w:rFonts w:asciiTheme="majorHAnsi" w:eastAsiaTheme="minorHAnsi" w:hAnsiTheme="majorHAnsi" w:cstheme="minorBidi"/>
-                <w:lang w:eastAsia="en-US"/>
-              </w:rPr>
-              <w:t xml:space="preserve"> 1.2 upgrade</w:t>
+              <w:t>Set up a meeting to discuss caGrid 1.2 upgrade</w:t>
             </w:r>
           </w:p>
         </w:tc>
@@ -2496,39 +2093,12 @@
                 <w:lang w:eastAsia="en-US"/>
               </w:rPr>
             </w:pPr>
-            <w:proofErr w:type="spellStart"/>
-            <w:proofErr w:type="gramStart"/>
-            <w:r>
-              <w:rPr>
-                <w:rFonts w:asciiTheme="majorHAnsi" w:eastAsiaTheme="minorHAnsi" w:hAnsiTheme="majorHAnsi" w:cstheme="minorBidi"/>
-                <w:lang w:eastAsia="en-US"/>
-              </w:rPr>
-              <w:t>caArray</w:t>
-            </w:r>
-            <w:proofErr w:type="spellEnd"/>
-            <w:proofErr w:type="gramEnd"/>
-            <w:r>
-              <w:rPr>
-                <w:rFonts w:asciiTheme="majorHAnsi" w:eastAsiaTheme="minorHAnsi" w:hAnsiTheme="majorHAnsi" w:cstheme="minorBidi"/>
-                <w:lang w:eastAsia="en-US"/>
-              </w:rPr>
-              <w:t xml:space="preserve"> and </w:t>
-            </w:r>
-            <w:proofErr w:type="spellStart"/>
-            <w:r>
-              <w:rPr>
-                <w:rFonts w:asciiTheme="majorHAnsi" w:eastAsiaTheme="minorHAnsi" w:hAnsiTheme="majorHAnsi" w:cstheme="minorBidi"/>
-                <w:lang w:eastAsia="en-US"/>
-              </w:rPr>
-              <w:t>caIntegrator</w:t>
-            </w:r>
-            <w:proofErr w:type="spellEnd"/>
-            <w:r>
-              <w:rPr>
-                <w:rFonts w:asciiTheme="majorHAnsi" w:eastAsiaTheme="minorHAnsi" w:hAnsiTheme="majorHAnsi" w:cstheme="minorBidi"/>
-                <w:lang w:eastAsia="en-US"/>
-              </w:rPr>
-              <w:t xml:space="preserve"> demos for JJ</w:t>
+            <w:r>
+              <w:rPr>
+                <w:rFonts w:asciiTheme="majorHAnsi" w:eastAsiaTheme="minorHAnsi" w:hAnsiTheme="majorHAnsi" w:cstheme="minorBidi"/>
+                <w:lang w:eastAsia="en-US"/>
+              </w:rPr>
+              <w:t>caArray and caIntegrator demos for JJ</w:t>
             </w:r>
           </w:p>
         </w:tc>
@@ -2543,37 +2113,12 @@
                 <w:lang w:eastAsia="en-US"/>
               </w:rPr>
             </w:pPr>
-            <w:proofErr w:type="spellStart"/>
-            <w:r>
-              <w:rPr>
-                <w:rFonts w:asciiTheme="majorHAnsi" w:eastAsiaTheme="minorHAnsi" w:hAnsiTheme="majorHAnsi" w:cstheme="minorBidi"/>
-                <w:lang w:eastAsia="en-US"/>
-              </w:rPr>
-              <w:t>Rashmi</w:t>
-            </w:r>
-            <w:proofErr w:type="spellEnd"/>
-            <w:r>
-              <w:rPr>
-                <w:rFonts w:asciiTheme="majorHAnsi" w:eastAsiaTheme="minorHAnsi" w:hAnsiTheme="majorHAnsi" w:cstheme="minorBidi"/>
-                <w:lang w:eastAsia="en-US"/>
-              </w:rPr>
-              <w:t xml:space="preserve"> </w:t>
-            </w:r>
-            <w:proofErr w:type="spellStart"/>
-            <w:r>
-              <w:rPr>
-                <w:rFonts w:asciiTheme="majorHAnsi" w:eastAsiaTheme="minorHAnsi" w:hAnsiTheme="majorHAnsi" w:cstheme="minorBidi"/>
-                <w:lang w:eastAsia="en-US"/>
-              </w:rPr>
-              <w:t>Srinivasa</w:t>
-            </w:r>
-            <w:proofErr w:type="spellEnd"/>
-            <w:r>
-              <w:rPr>
-                <w:rFonts w:asciiTheme="majorHAnsi" w:eastAsiaTheme="minorHAnsi" w:hAnsiTheme="majorHAnsi" w:cstheme="minorBidi"/>
-                <w:lang w:eastAsia="en-US"/>
-              </w:rPr>
-              <w:t xml:space="preserve"> and Shine Jacob</w:t>
+            <w:r>
+              <w:rPr>
+                <w:rFonts w:asciiTheme="majorHAnsi" w:eastAsiaTheme="minorHAnsi" w:hAnsiTheme="majorHAnsi" w:cstheme="minorBidi"/>
+                <w:lang w:eastAsia="en-US"/>
+              </w:rPr>
+              <w:t>Rashmi Srinivasa and Shine Jacob</w:t>
             </w:r>
           </w:p>
         </w:tc>
@@ -2648,23 +2193,7 @@
                 <w:rFonts w:asciiTheme="majorHAnsi" w:eastAsiaTheme="minorHAnsi" w:hAnsiTheme="majorHAnsi" w:cstheme="minorBidi"/>
                 <w:lang w:eastAsia="en-US"/>
               </w:rPr>
-              <w:t xml:space="preserve">Talk to the UPT team re: dissuading </w:t>
-            </w:r>
-            <w:proofErr w:type="spellStart"/>
-            <w:r>
-              <w:rPr>
-                <w:rFonts w:asciiTheme="majorHAnsi" w:eastAsiaTheme="minorHAnsi" w:hAnsiTheme="majorHAnsi" w:cstheme="minorBidi"/>
-                <w:lang w:eastAsia="en-US"/>
-              </w:rPr>
-              <w:t>caArray</w:t>
-            </w:r>
-            <w:proofErr w:type="spellEnd"/>
-            <w:r>
-              <w:rPr>
-                <w:rFonts w:asciiTheme="majorHAnsi" w:eastAsiaTheme="minorHAnsi" w:hAnsiTheme="majorHAnsi" w:cstheme="minorBidi"/>
-                <w:lang w:eastAsia="en-US"/>
-              </w:rPr>
-              <w:t xml:space="preserve"> users from creating groups within UPT.</w:t>
+              <w:t>Talk to the UPT team re: dissuading caArray users from creating groups within UPT.</w:t>
             </w:r>
           </w:p>
         </w:tc>
@@ -2691,17 +2220,8 @@
                 <w:rFonts w:asciiTheme="majorHAnsi" w:eastAsiaTheme="minorHAnsi" w:hAnsiTheme="majorHAnsi" w:cstheme="minorBidi"/>
                 <w:lang w:eastAsia="en-US"/>
               </w:rPr>
-              <w:t xml:space="preserve"> and Larry </w:t>
-            </w:r>
-            <w:proofErr w:type="spellStart"/>
-            <w:r>
-              <w:rPr>
-                <w:rFonts w:asciiTheme="majorHAnsi" w:eastAsiaTheme="minorHAnsi" w:hAnsiTheme="majorHAnsi" w:cstheme="minorBidi"/>
-                <w:lang w:eastAsia="en-US"/>
-              </w:rPr>
-              <w:t>Brem</w:t>
-            </w:r>
-            <w:proofErr w:type="spellEnd"/>
+              <w:t xml:space="preserve"> and Larry Brem</w:t>
+            </w:r>
           </w:p>
         </w:tc>
         <w:tc>
@@ -2768,17 +2288,8 @@
                 <w:rFonts w:asciiTheme="majorHAnsi" w:eastAsiaTheme="minorHAnsi" w:hAnsiTheme="majorHAnsi" w:cstheme="minorBidi"/>
                 <w:lang w:eastAsia="en-US"/>
               </w:rPr>
-              <w:t xml:space="preserve">per </w:t>
-            </w:r>
-            <w:proofErr w:type="spellStart"/>
-            <w:r>
-              <w:rPr>
-                <w:rFonts w:asciiTheme="majorHAnsi" w:eastAsiaTheme="minorHAnsi" w:hAnsiTheme="majorHAnsi" w:cstheme="minorBidi"/>
-                <w:lang w:eastAsia="en-US"/>
-              </w:rPr>
-              <w:t>Sichen</w:t>
-            </w:r>
-            <w:proofErr w:type="spellEnd"/>
+              <w:t>per Sichen</w:t>
+            </w:r>
             <w:r>
               <w:rPr>
                 <w:rFonts w:asciiTheme="majorHAnsi" w:eastAsiaTheme="minorHAnsi" w:hAnsiTheme="majorHAnsi" w:cstheme="minorBidi"/>
@@ -2822,23 +2333,7 @@
                 <w:rFonts w:asciiTheme="majorHAnsi" w:eastAsiaTheme="minorHAnsi" w:hAnsiTheme="majorHAnsi" w:cstheme="minorBidi"/>
                 <w:lang w:eastAsia="en-US"/>
               </w:rPr>
-              <w:t xml:space="preserve">Upgrade Training tier to </w:t>
-            </w:r>
-            <w:proofErr w:type="spellStart"/>
-            <w:r>
-              <w:rPr>
-                <w:rFonts w:asciiTheme="majorHAnsi" w:eastAsiaTheme="minorHAnsi" w:hAnsiTheme="majorHAnsi" w:cstheme="minorBidi"/>
-                <w:lang w:eastAsia="en-US"/>
-              </w:rPr>
-              <w:t>caArray</w:t>
-            </w:r>
-            <w:proofErr w:type="spellEnd"/>
-            <w:r>
-              <w:rPr>
-                <w:rFonts w:asciiTheme="majorHAnsi" w:eastAsiaTheme="minorHAnsi" w:hAnsiTheme="majorHAnsi" w:cstheme="minorBidi"/>
-                <w:lang w:eastAsia="en-US"/>
-              </w:rPr>
-              <w:t xml:space="preserve"> 2.4.1</w:t>
+              <w:t>Upgrade Training tier to caArray 2.4.1</w:t>
             </w:r>
             <w:r>
               <w:rPr>
@@ -2943,39 +2438,7 @@
                 <w:rFonts w:asciiTheme="majorHAnsi" w:eastAsiaTheme="minorHAnsi" w:hAnsiTheme="majorHAnsi" w:cstheme="minorBidi"/>
                 <w:lang w:eastAsia="en-US"/>
               </w:rPr>
-              <w:t xml:space="preserve">Upgrade </w:t>
-            </w:r>
-            <w:proofErr w:type="spellStart"/>
-            <w:r>
-              <w:rPr>
-                <w:rFonts w:asciiTheme="majorHAnsi" w:eastAsiaTheme="minorHAnsi" w:hAnsiTheme="majorHAnsi" w:cstheme="minorBidi"/>
-                <w:lang w:eastAsia="en-US"/>
-              </w:rPr>
-              <w:t>Curation</w:t>
-            </w:r>
-            <w:proofErr w:type="spellEnd"/>
-            <w:r>
-              <w:rPr>
-                <w:rFonts w:asciiTheme="majorHAnsi" w:eastAsiaTheme="minorHAnsi" w:hAnsiTheme="majorHAnsi" w:cstheme="minorBidi"/>
-                <w:lang w:eastAsia="en-US"/>
-              </w:rPr>
-              <w:t xml:space="preserve"> tier to </w:t>
-            </w:r>
-            <w:proofErr w:type="spellStart"/>
-            <w:r>
-              <w:rPr>
-                <w:rFonts w:asciiTheme="majorHAnsi" w:eastAsiaTheme="minorHAnsi" w:hAnsiTheme="majorHAnsi" w:cstheme="minorBidi"/>
-                <w:lang w:eastAsia="en-US"/>
-              </w:rPr>
-              <w:t>caArray</w:t>
-            </w:r>
-            <w:proofErr w:type="spellEnd"/>
-            <w:r>
-              <w:rPr>
-                <w:rFonts w:asciiTheme="majorHAnsi" w:eastAsiaTheme="minorHAnsi" w:hAnsiTheme="majorHAnsi" w:cstheme="minorBidi"/>
-                <w:lang w:eastAsia="en-US"/>
-              </w:rPr>
-              <w:t xml:space="preserve"> 2.4.1.</w:t>
+              <w:t>Upgrade Curation tier to caArray 2.4.1.</w:t>
             </w:r>
           </w:p>
         </w:tc>
@@ -2990,31 +2453,13 @@
                 <w:lang w:eastAsia="en-US"/>
               </w:rPr>
             </w:pPr>
-            <w:proofErr w:type="spellStart"/>
-            <w:r>
-              <w:rPr>
-                <w:rFonts w:asciiTheme="majorHAnsi" w:eastAsiaTheme="minorHAnsi" w:hAnsiTheme="majorHAnsi" w:cstheme="minorBidi"/>
-                <w:lang w:eastAsia="en-US"/>
-              </w:rPr>
-              <w:t>Quy</w:t>
-            </w:r>
-            <w:proofErr w:type="spellEnd"/>
-            <w:r>
-              <w:rPr>
-                <w:rFonts w:asciiTheme="majorHAnsi" w:eastAsiaTheme="minorHAnsi" w:hAnsiTheme="majorHAnsi" w:cstheme="minorBidi"/>
-                <w:lang w:eastAsia="en-US"/>
-              </w:rPr>
-              <w:t xml:space="preserve"> </w:t>
-            </w:r>
-            <w:proofErr w:type="spellStart"/>
-            <w:r>
-              <w:rPr>
-                <w:rFonts w:asciiTheme="majorHAnsi" w:eastAsiaTheme="minorHAnsi" w:hAnsiTheme="majorHAnsi" w:cstheme="minorBidi"/>
-                <w:lang w:eastAsia="en-US"/>
-              </w:rPr>
-              <w:t>Phung</w:t>
-            </w:r>
-            <w:proofErr w:type="spellEnd"/>
+            <w:r>
+              <w:rPr>
+                <w:rFonts w:asciiTheme="majorHAnsi" w:eastAsiaTheme="minorHAnsi" w:hAnsiTheme="majorHAnsi" w:cstheme="minorBidi"/>
+                <w:lang w:eastAsia="en-US"/>
+              </w:rPr>
+              <w:t>Quy Phung</w:t>
+            </w:r>
           </w:p>
         </w:tc>
         <w:tc>
@@ -3091,39 +2536,7 @@
                 <w:rFonts w:asciiTheme="majorHAnsi" w:eastAsiaTheme="minorHAnsi" w:hAnsiTheme="majorHAnsi" w:cstheme="minorBidi"/>
                 <w:lang w:eastAsia="en-US"/>
               </w:rPr>
-              <w:t xml:space="preserve">Create wireframes to depict how permissions will work across </w:t>
-            </w:r>
-            <w:proofErr w:type="spellStart"/>
-            <w:r>
-              <w:rPr>
-                <w:rFonts w:asciiTheme="majorHAnsi" w:eastAsiaTheme="minorHAnsi" w:hAnsiTheme="majorHAnsi" w:cstheme="minorBidi"/>
-                <w:lang w:eastAsia="en-US"/>
-              </w:rPr>
-              <w:t>caIntegrator</w:t>
-            </w:r>
-            <w:proofErr w:type="spellEnd"/>
-            <w:r>
-              <w:rPr>
-                <w:rFonts w:asciiTheme="majorHAnsi" w:eastAsiaTheme="minorHAnsi" w:hAnsiTheme="majorHAnsi" w:cstheme="minorBidi"/>
-                <w:lang w:eastAsia="en-US"/>
-              </w:rPr>
-              <w:t xml:space="preserve"> and </w:t>
-            </w:r>
-            <w:proofErr w:type="spellStart"/>
-            <w:r>
-              <w:rPr>
-                <w:rFonts w:asciiTheme="majorHAnsi" w:eastAsiaTheme="minorHAnsi" w:hAnsiTheme="majorHAnsi" w:cstheme="minorBidi"/>
-                <w:lang w:eastAsia="en-US"/>
-              </w:rPr>
-              <w:t>caArray</w:t>
-            </w:r>
-            <w:proofErr w:type="spellEnd"/>
-            <w:r>
-              <w:rPr>
-                <w:rFonts w:asciiTheme="majorHAnsi" w:eastAsiaTheme="minorHAnsi" w:hAnsiTheme="majorHAnsi" w:cstheme="minorBidi"/>
-                <w:lang w:eastAsia="en-US"/>
-              </w:rPr>
-              <w:t>.</w:t>
+              <w:t>Create wireframes to depict how permissions will work across caIntegrator and caArray.</w:t>
             </w:r>
           </w:p>
         </w:tc>

</xml_diff>